<commit_message>
update sds and description screen
</commit_message>
<xml_diff>
--- a/Reports/SRS/SRS-Truong.docx
+++ b/Reports/SRS/SRS-Truong.docx
@@ -1417,23 +1417,7 @@
                 <w:sz w:val="26"/>
                 <w:szCs w:val="26"/>
               </w:rPr>
-              <w:t xml:space="preserve">‘Đăng </w:t>
-            </w:r>
-            <w:r>
-              <w:rPr>
-                <w:rFonts w:ascii="Times New Roman" w:hAnsi="Times New Roman" w:cs="Times New Roman"/>
-                <w:sz w:val="26"/>
-                <w:szCs w:val="26"/>
-              </w:rPr>
-              <w:t>ký”</w:t>
-            </w:r>
-            <w:r>
-              <w:rPr>
-                <w:rFonts w:ascii="Times New Roman" w:hAnsi="Times New Roman" w:cs="Times New Roman"/>
-                <w:sz w:val="26"/>
-                <w:szCs w:val="26"/>
-              </w:rPr>
-              <w:t xml:space="preserve"> button</w:t>
+              <w:t>‘Đăng ký” button</w:t>
             </w:r>
           </w:p>
         </w:tc>
@@ -1462,15 +1446,7 @@
                 <w:sz w:val="26"/>
                 <w:szCs w:val="26"/>
               </w:rPr>
-              <w:t>Đăng ký tài khoản</w:t>
-            </w:r>
-            <w:r>
-              <w:rPr>
-                <w:rFonts w:ascii="Times New Roman" w:hAnsi="Times New Roman" w:cs="Times New Roman"/>
-                <w:sz w:val="26"/>
-                <w:szCs w:val="26"/>
-              </w:rPr>
-              <w:t xml:space="preserve"> </w:t>
+              <w:t xml:space="preserve">Đăng ký tài khoản </w:t>
             </w:r>
           </w:p>
         </w:tc>
@@ -1499,15 +1475,7 @@
                 <w:sz w:val="26"/>
                 <w:szCs w:val="26"/>
               </w:rPr>
-              <w:t xml:space="preserve">Nhấn vào để đăng </w:t>
-            </w:r>
-            <w:r>
-              <w:rPr>
-                <w:rFonts w:ascii="Times New Roman" w:hAnsi="Times New Roman" w:cs="Times New Roman"/>
-                <w:sz w:val="26"/>
-                <w:szCs w:val="26"/>
-              </w:rPr>
-              <w:t>ký</w:t>
+              <w:t>Nhấn vào để đăng ký</w:t>
             </w:r>
           </w:p>
         </w:tc>
@@ -1812,23 +1780,7 @@
                 <w:sz w:val="26"/>
                 <w:szCs w:val="26"/>
               </w:rPr>
-              <w:t>“</w:t>
-            </w:r>
-            <w:r>
-              <w:rPr>
-                <w:rFonts w:ascii="Times New Roman" w:hAnsi="Times New Roman" w:cs="Times New Roman"/>
-                <w:sz w:val="26"/>
-                <w:szCs w:val="26"/>
-              </w:rPr>
-              <w:t>Nhập lại m</w:t>
-            </w:r>
-            <w:r>
-              <w:rPr>
-                <w:rFonts w:ascii="Times New Roman" w:hAnsi="Times New Roman" w:cs="Times New Roman"/>
-                <w:sz w:val="26"/>
-                <w:szCs w:val="26"/>
-              </w:rPr>
-              <w:t>ật khẩu” textinput</w:t>
+              <w:t>“Nhập lại mật khẩu” textinput</w:t>
             </w:r>
           </w:p>
         </w:tc>
@@ -1886,23 +1838,7 @@
                 <w:sz w:val="26"/>
                 <w:szCs w:val="26"/>
               </w:rPr>
-              <w:t xml:space="preserve">Điền </w:t>
-            </w:r>
-            <w:r>
-              <w:rPr>
-                <w:rFonts w:ascii="Times New Roman" w:hAnsi="Times New Roman" w:cs="Times New Roman"/>
-                <w:sz w:val="26"/>
-                <w:szCs w:val="26"/>
-              </w:rPr>
-              <w:t xml:space="preserve">lại </w:t>
-            </w:r>
-            <w:r>
-              <w:rPr>
-                <w:rFonts w:ascii="Times New Roman" w:hAnsi="Times New Roman" w:cs="Times New Roman"/>
-                <w:sz w:val="26"/>
-                <w:szCs w:val="26"/>
-              </w:rPr>
-              <w:t xml:space="preserve">password của mình </w:t>
+              <w:t xml:space="preserve">Điền lại password của mình </w:t>
             </w:r>
           </w:p>
         </w:tc>
@@ -2193,1909 +2129,6 @@
           <w:sz w:val="26"/>
           <w:lang w:eastAsia="en-US"/>
         </w:rPr>
-      </w:pPr>
-      <w:r>
-        <w:br w:type="page"/>
-      </w:r>
-    </w:p>
-    <w:p>
-      <w:pPr>
-        <w:pStyle w:val="ListParagraph"/>
-        <w:numPr>
-          <w:ilvl w:val="0"/>
-          <w:numId w:val="3"/>
-        </w:numPr>
-      </w:pPr>
-      <w:r>
-        <w:lastRenderedPageBreak/>
-        <w:t>Màn hình trong ứng dụng:</w:t>
-      </w:r>
-    </w:p>
-    <w:p>
-      <w:pPr>
-        <w:pStyle w:val="ListParagraph"/>
-        <w:numPr>
-          <w:ilvl w:val="0"/>
-          <w:numId w:val="6"/>
-        </w:numPr>
-      </w:pPr>
-      <w:r>
-        <w:t>Màn hình đăng nhập:</w:t>
-      </w:r>
-    </w:p>
-    <w:p>
-      <w:pPr>
-        <w:pStyle w:val="ListParagraph"/>
-        <w:ind w:left="0"/>
-        <w:jc w:val="center"/>
-      </w:pPr>
-      <w:r>
-        <w:rPr>
-          <w:noProof/>
-        </w:rPr>
-        <w:drawing>
-          <wp:inline distT="0" distB="0" distL="0" distR="0" wp14:anchorId="03FD8ED9" wp14:editId="0EE3C186">
-            <wp:extent cx="3592286" cy="7419120"/>
-            <wp:effectExtent l="0" t="0" r="8255" b="0"/>
-            <wp:docPr id="4" name="Picture 4"/>
-            <wp:cNvGraphicFramePr>
-              <a:graphicFrameLocks xmlns:a="http://schemas.openxmlformats.org/drawingml/2006/main" noChangeAspect="1"/>
-            </wp:cNvGraphicFramePr>
-            <a:graphic xmlns:a="http://schemas.openxmlformats.org/drawingml/2006/main">
-              <a:graphicData uri="http://schemas.openxmlformats.org/drawingml/2006/picture">
-                <pic:pic xmlns:pic="http://schemas.openxmlformats.org/drawingml/2006/picture">
-                  <pic:nvPicPr>
-                    <pic:cNvPr id="0" name="Picture 3"/>
-                    <pic:cNvPicPr>
-                      <a:picLocks noChangeAspect="1" noChangeArrowheads="1"/>
-                    </pic:cNvPicPr>
-                  </pic:nvPicPr>
-                  <pic:blipFill>
-                    <a:blip r:embed="rId7">
-                      <a:extLst>
-                        <a:ext uri="{28A0092B-C50C-407E-A947-70E740481C1C}">
-                          <a14:useLocalDpi xmlns:a14="http://schemas.microsoft.com/office/drawing/2010/main" val="0"/>
-                        </a:ext>
-                      </a:extLst>
-                    </a:blip>
-                    <a:srcRect/>
-                    <a:stretch>
-                      <a:fillRect/>
-                    </a:stretch>
-                  </pic:blipFill>
-                  <pic:spPr bwMode="auto">
-                    <a:xfrm>
-                      <a:off x="0" y="0"/>
-                      <a:ext cx="3597120" cy="7429104"/>
-                    </a:xfrm>
-                    <a:prstGeom prst="rect">
-                      <a:avLst/>
-                    </a:prstGeom>
-                    <a:noFill/>
-                    <a:ln>
-                      <a:noFill/>
-                    </a:ln>
-                  </pic:spPr>
-                </pic:pic>
-              </a:graphicData>
-            </a:graphic>
-          </wp:inline>
-        </w:drawing>
-      </w:r>
-    </w:p>
-    <w:p>
-      <w:pPr>
-        <w:spacing w:line="259" w:lineRule="auto"/>
-        <w:rPr>
-          <w:rFonts w:ascii="Times New Roman" w:eastAsiaTheme="minorHAnsi" w:hAnsi="Times New Roman"/>
-          <w:sz w:val="26"/>
-          <w:lang w:eastAsia="en-US"/>
-        </w:rPr>
-      </w:pPr>
-      <w:r>
-        <w:br w:type="page"/>
-      </w:r>
-    </w:p>
-    <w:tbl>
-      <w:tblPr>
-        <w:tblStyle w:val="TableGrid"/>
-        <w:tblW w:w="9522" w:type="dxa"/>
-        <w:tblInd w:w="0" w:type="dxa"/>
-        <w:tblLook w:val="04A0" w:firstRow="1" w:lastRow="0" w:firstColumn="1" w:lastColumn="0" w:noHBand="0" w:noVBand="1"/>
-      </w:tblPr>
-      <w:tblGrid>
-        <w:gridCol w:w="1838"/>
-        <w:gridCol w:w="3260"/>
-        <w:gridCol w:w="2410"/>
-        <w:gridCol w:w="2014"/>
-      </w:tblGrid>
-      <w:tr>
-        <w:trPr>
-          <w:trHeight w:val="485"/>
-        </w:trPr>
-        <w:tc>
-          <w:tcPr>
-            <w:tcW w:w="1838" w:type="dxa"/>
-            <w:tcBorders>
-              <w:top w:val="single" w:sz="4" w:space="0" w:color="auto"/>
-              <w:left w:val="single" w:sz="4" w:space="0" w:color="auto"/>
-              <w:bottom w:val="single" w:sz="4" w:space="0" w:color="auto"/>
-              <w:right w:val="single" w:sz="4" w:space="0" w:color="auto"/>
-            </w:tcBorders>
-            <w:vAlign w:val="center"/>
-            <w:hideMark/>
-          </w:tcPr>
-          <w:p>
-            <w:pPr>
-              <w:spacing w:line="240" w:lineRule="auto"/>
-              <w:jc w:val="center"/>
-              <w:rPr>
-                <w:rFonts w:ascii="Times New Roman" w:hAnsi="Times New Roman" w:cs="Times New Roman"/>
-                <w:sz w:val="26"/>
-                <w:szCs w:val="26"/>
-              </w:rPr>
-            </w:pPr>
-            <w:r>
-              <w:rPr>
-                <w:rFonts w:ascii="Times New Roman" w:hAnsi="Times New Roman" w:cs="Times New Roman"/>
-                <w:sz w:val="26"/>
-                <w:szCs w:val="26"/>
-              </w:rPr>
-              <w:lastRenderedPageBreak/>
-              <w:t>Item</w:t>
-            </w:r>
-          </w:p>
-        </w:tc>
-        <w:tc>
-          <w:tcPr>
-            <w:tcW w:w="3260" w:type="dxa"/>
-            <w:tcBorders>
-              <w:top w:val="single" w:sz="4" w:space="0" w:color="auto"/>
-              <w:left w:val="single" w:sz="4" w:space="0" w:color="auto"/>
-              <w:bottom w:val="single" w:sz="4" w:space="0" w:color="auto"/>
-              <w:right w:val="single" w:sz="4" w:space="0" w:color="auto"/>
-            </w:tcBorders>
-            <w:vAlign w:val="center"/>
-            <w:hideMark/>
-          </w:tcPr>
-          <w:p>
-            <w:pPr>
-              <w:spacing w:line="240" w:lineRule="auto"/>
-              <w:jc w:val="center"/>
-              <w:rPr>
-                <w:rFonts w:ascii="Times New Roman" w:hAnsi="Times New Roman" w:cs="Times New Roman"/>
-                <w:sz w:val="26"/>
-                <w:szCs w:val="26"/>
-              </w:rPr>
-            </w:pPr>
-            <w:r>
-              <w:rPr>
-                <w:rFonts w:ascii="Times New Roman" w:hAnsi="Times New Roman" w:cs="Times New Roman"/>
-                <w:sz w:val="26"/>
-                <w:szCs w:val="26"/>
-              </w:rPr>
-              <w:t>Description</w:t>
-            </w:r>
-          </w:p>
-        </w:tc>
-        <w:tc>
-          <w:tcPr>
-            <w:tcW w:w="2410" w:type="dxa"/>
-            <w:tcBorders>
-              <w:top w:val="single" w:sz="4" w:space="0" w:color="auto"/>
-              <w:left w:val="single" w:sz="4" w:space="0" w:color="auto"/>
-              <w:bottom w:val="single" w:sz="4" w:space="0" w:color="auto"/>
-              <w:right w:val="single" w:sz="4" w:space="0" w:color="auto"/>
-            </w:tcBorders>
-            <w:vAlign w:val="center"/>
-            <w:hideMark/>
-          </w:tcPr>
-          <w:p>
-            <w:pPr>
-              <w:spacing w:line="240" w:lineRule="auto"/>
-              <w:jc w:val="center"/>
-              <w:rPr>
-                <w:rFonts w:ascii="Times New Roman" w:hAnsi="Times New Roman" w:cs="Times New Roman"/>
-                <w:sz w:val="26"/>
-                <w:szCs w:val="26"/>
-              </w:rPr>
-            </w:pPr>
-            <w:r>
-              <w:rPr>
-                <w:rFonts w:ascii="Times New Roman" w:hAnsi="Times New Roman" w:cs="Times New Roman"/>
-                <w:sz w:val="26"/>
-                <w:szCs w:val="26"/>
-              </w:rPr>
-              <w:t>Action</w:t>
-            </w:r>
-          </w:p>
-        </w:tc>
-        <w:tc>
-          <w:tcPr>
-            <w:tcW w:w="2014" w:type="dxa"/>
-            <w:tcBorders>
-              <w:top w:val="single" w:sz="4" w:space="0" w:color="auto"/>
-              <w:left w:val="single" w:sz="4" w:space="0" w:color="auto"/>
-              <w:bottom w:val="single" w:sz="4" w:space="0" w:color="auto"/>
-              <w:right w:val="single" w:sz="4" w:space="0" w:color="auto"/>
-            </w:tcBorders>
-            <w:vAlign w:val="center"/>
-            <w:hideMark/>
-          </w:tcPr>
-          <w:p>
-            <w:pPr>
-              <w:spacing w:line="240" w:lineRule="auto"/>
-              <w:jc w:val="center"/>
-              <w:rPr>
-                <w:rFonts w:ascii="Times New Roman" w:hAnsi="Times New Roman" w:cs="Times New Roman"/>
-                <w:sz w:val="26"/>
-                <w:szCs w:val="26"/>
-              </w:rPr>
-            </w:pPr>
-            <w:r>
-              <w:rPr>
-                <w:rFonts w:ascii="Times New Roman" w:hAnsi="Times New Roman" w:cs="Times New Roman"/>
-                <w:sz w:val="26"/>
-                <w:szCs w:val="26"/>
-              </w:rPr>
-              <w:t>Response</w:t>
-            </w:r>
-          </w:p>
-        </w:tc>
-      </w:tr>
-      <w:tr>
-        <w:trPr>
-          <w:trHeight w:val="721"/>
-        </w:trPr>
-        <w:tc>
-          <w:tcPr>
-            <w:tcW w:w="1838" w:type="dxa"/>
-            <w:tcBorders>
-              <w:top w:val="single" w:sz="4" w:space="0" w:color="auto"/>
-              <w:left w:val="single" w:sz="4" w:space="0" w:color="auto"/>
-              <w:bottom w:val="single" w:sz="4" w:space="0" w:color="auto"/>
-              <w:right w:val="single" w:sz="4" w:space="0" w:color="auto"/>
-            </w:tcBorders>
-          </w:tcPr>
-          <w:p>
-            <w:pPr>
-              <w:spacing w:line="240" w:lineRule="auto"/>
-              <w:rPr>
-                <w:rFonts w:ascii="Times New Roman" w:hAnsi="Times New Roman" w:cs="Times New Roman"/>
-                <w:sz w:val="26"/>
-                <w:szCs w:val="26"/>
-              </w:rPr>
-            </w:pPr>
-            <w:r>
-              <w:rPr>
-                <w:rFonts w:ascii="Times New Roman" w:hAnsi="Times New Roman" w:cs="Times New Roman"/>
-                <w:sz w:val="26"/>
-                <w:szCs w:val="26"/>
-              </w:rPr>
-              <w:t>‘Đăng nhập’ button</w:t>
-            </w:r>
-          </w:p>
-        </w:tc>
-        <w:tc>
-          <w:tcPr>
-            <w:tcW w:w="3260" w:type="dxa"/>
-            <w:tcBorders>
-              <w:top w:val="single" w:sz="4" w:space="0" w:color="auto"/>
-              <w:left w:val="single" w:sz="4" w:space="0" w:color="auto"/>
-              <w:bottom w:val="single" w:sz="4" w:space="0" w:color="auto"/>
-              <w:right w:val="single" w:sz="4" w:space="0" w:color="auto"/>
-            </w:tcBorders>
-          </w:tcPr>
-          <w:p>
-            <w:pPr>
-              <w:spacing w:line="240" w:lineRule="auto"/>
-              <w:rPr>
-                <w:rFonts w:cs="Times New Roman"/>
-                <w:sz w:val="24"/>
-                <w:szCs w:val="24"/>
-              </w:rPr>
-            </w:pPr>
-            <w:r>
-              <w:rPr>
-                <w:rFonts w:cs="Times New Roman"/>
-                <w:sz w:val="24"/>
-                <w:szCs w:val="24"/>
-              </w:rPr>
-              <w:t>Khi có điền thông tin đầy đủ và chính xác thì sẽ bấm nút đăng nhập</w:t>
-            </w:r>
-            <w:r>
-              <w:rPr>
-                <w:rFonts w:cs="Times New Roman"/>
-                <w:sz w:val="24"/>
-                <w:szCs w:val="24"/>
-              </w:rPr>
-              <w:t xml:space="preserve"> để đ</w:t>
-            </w:r>
-            <w:r>
-              <w:rPr>
-                <w:rFonts w:cs="Times New Roman"/>
-                <w:sz w:val="24"/>
-                <w:szCs w:val="24"/>
-              </w:rPr>
-              <w:t xml:space="preserve">ăng nhập vào </w:t>
-            </w:r>
-            <w:r>
-              <w:rPr>
-                <w:rFonts w:cs="Times New Roman"/>
-                <w:sz w:val="24"/>
-                <w:szCs w:val="24"/>
-              </w:rPr>
-              <w:t>phần mềm</w:t>
-            </w:r>
-          </w:p>
-          <w:p>
-            <w:pPr>
-              <w:spacing w:line="240" w:lineRule="auto"/>
-              <w:rPr>
-                <w:rFonts w:cs="Times New Roman"/>
-                <w:sz w:val="24"/>
-                <w:szCs w:val="24"/>
-              </w:rPr>
-            </w:pPr>
-            <w:r>
-              <w:rPr>
-                <w:rFonts w:cs="Times New Roman"/>
-                <w:sz w:val="24"/>
-                <w:szCs w:val="24"/>
-              </w:rPr>
-              <w:t>Sai thông tin tài khoản thì sẽ có thông báo không đăng nhập được</w:t>
-            </w:r>
-          </w:p>
-        </w:tc>
-        <w:tc>
-          <w:tcPr>
-            <w:tcW w:w="2410" w:type="dxa"/>
-            <w:tcBorders>
-              <w:top w:val="single" w:sz="4" w:space="0" w:color="auto"/>
-              <w:left w:val="single" w:sz="4" w:space="0" w:color="auto"/>
-              <w:bottom w:val="single" w:sz="4" w:space="0" w:color="auto"/>
-              <w:right w:val="single" w:sz="4" w:space="0" w:color="auto"/>
-            </w:tcBorders>
-          </w:tcPr>
-          <w:p>
-            <w:pPr>
-              <w:spacing w:line="240" w:lineRule="auto"/>
-              <w:rPr>
-                <w:rFonts w:ascii="Times New Roman" w:hAnsi="Times New Roman" w:cs="Times New Roman"/>
-                <w:sz w:val="26"/>
-                <w:szCs w:val="26"/>
-              </w:rPr>
-            </w:pPr>
-            <w:r>
-              <w:rPr>
-                <w:rFonts w:ascii="Times New Roman" w:hAnsi="Times New Roman" w:cs="Times New Roman"/>
-                <w:sz w:val="26"/>
-                <w:szCs w:val="26"/>
-              </w:rPr>
-              <w:t>Nhấn vào để đăng nhập</w:t>
-            </w:r>
-          </w:p>
-        </w:tc>
-        <w:tc>
-          <w:tcPr>
-            <w:tcW w:w="2014" w:type="dxa"/>
-            <w:tcBorders>
-              <w:top w:val="single" w:sz="4" w:space="0" w:color="auto"/>
-              <w:left w:val="single" w:sz="4" w:space="0" w:color="auto"/>
-              <w:bottom w:val="single" w:sz="4" w:space="0" w:color="auto"/>
-              <w:right w:val="single" w:sz="4" w:space="0" w:color="auto"/>
-            </w:tcBorders>
-          </w:tcPr>
-          <w:p>
-            <w:pPr>
-              <w:spacing w:line="240" w:lineRule="auto"/>
-              <w:rPr>
-                <w:rFonts w:ascii="Times New Roman" w:hAnsi="Times New Roman" w:cs="Times New Roman"/>
-                <w:sz w:val="26"/>
-                <w:szCs w:val="26"/>
-              </w:rPr>
-            </w:pPr>
-            <w:r>
-              <w:rPr>
-                <w:rFonts w:ascii="Times New Roman" w:hAnsi="Times New Roman" w:cs="Times New Roman"/>
-                <w:sz w:val="26"/>
-                <w:szCs w:val="26"/>
-              </w:rPr>
-              <w:t>Vào được trang home</w:t>
-            </w:r>
-          </w:p>
-        </w:tc>
-      </w:tr>
-      <w:tr>
-        <w:trPr>
-          <w:trHeight w:val="721"/>
-        </w:trPr>
-        <w:tc>
-          <w:tcPr>
-            <w:tcW w:w="1838" w:type="dxa"/>
-            <w:tcBorders>
-              <w:top w:val="single" w:sz="4" w:space="0" w:color="auto"/>
-              <w:left w:val="single" w:sz="4" w:space="0" w:color="auto"/>
-              <w:bottom w:val="single" w:sz="4" w:space="0" w:color="auto"/>
-              <w:right w:val="single" w:sz="4" w:space="0" w:color="auto"/>
-            </w:tcBorders>
-          </w:tcPr>
-          <w:p>
-            <w:pPr>
-              <w:spacing w:line="240" w:lineRule="auto"/>
-              <w:rPr>
-                <w:rFonts w:ascii="Times New Roman" w:hAnsi="Times New Roman" w:cs="Times New Roman"/>
-                <w:sz w:val="26"/>
-                <w:szCs w:val="26"/>
-              </w:rPr>
-            </w:pPr>
-            <w:r>
-              <w:rPr>
-                <w:rFonts w:ascii="Times New Roman" w:hAnsi="Times New Roman" w:cs="Times New Roman"/>
-                <w:sz w:val="26"/>
-                <w:szCs w:val="26"/>
-              </w:rPr>
-              <w:t>“Tên đăng nhập” textinput</w:t>
-            </w:r>
-          </w:p>
-        </w:tc>
-        <w:tc>
-          <w:tcPr>
-            <w:tcW w:w="3260" w:type="dxa"/>
-            <w:tcBorders>
-              <w:top w:val="single" w:sz="4" w:space="0" w:color="auto"/>
-              <w:left w:val="single" w:sz="4" w:space="0" w:color="auto"/>
-              <w:bottom w:val="single" w:sz="4" w:space="0" w:color="auto"/>
-              <w:right w:val="single" w:sz="4" w:space="0" w:color="auto"/>
-            </w:tcBorders>
-          </w:tcPr>
-          <w:p>
-            <w:pPr>
-              <w:spacing w:line="240" w:lineRule="auto"/>
-              <w:rPr>
-                <w:rFonts w:ascii="Times New Roman" w:hAnsi="Times New Roman" w:cs="Times New Roman"/>
-                <w:sz w:val="26"/>
-                <w:szCs w:val="26"/>
-              </w:rPr>
-            </w:pPr>
-            <w:r>
-              <w:rPr>
-                <w:rFonts w:ascii="Times New Roman" w:hAnsi="Times New Roman" w:cs="Times New Roman"/>
-                <w:sz w:val="26"/>
-                <w:szCs w:val="26"/>
-              </w:rPr>
-              <w:t>Dùng để nhập username của mình vào, nếu chưa có username có thể bấm nút “Bạn chưa có tài khoản”</w:t>
-            </w:r>
-          </w:p>
-        </w:tc>
-        <w:tc>
-          <w:tcPr>
-            <w:tcW w:w="2410" w:type="dxa"/>
-            <w:tcBorders>
-              <w:top w:val="single" w:sz="4" w:space="0" w:color="auto"/>
-              <w:left w:val="single" w:sz="4" w:space="0" w:color="auto"/>
-              <w:bottom w:val="single" w:sz="4" w:space="0" w:color="auto"/>
-              <w:right w:val="single" w:sz="4" w:space="0" w:color="auto"/>
-            </w:tcBorders>
-          </w:tcPr>
-          <w:p>
-            <w:pPr>
-              <w:spacing w:line="240" w:lineRule="auto"/>
-              <w:rPr>
-                <w:rFonts w:ascii="Times New Roman" w:hAnsi="Times New Roman" w:cs="Times New Roman"/>
-                <w:sz w:val="26"/>
-                <w:szCs w:val="26"/>
-              </w:rPr>
-            </w:pPr>
-            <w:r>
-              <w:rPr>
-                <w:rFonts w:ascii="Times New Roman" w:hAnsi="Times New Roman" w:cs="Times New Roman"/>
-                <w:sz w:val="26"/>
-                <w:szCs w:val="26"/>
-              </w:rPr>
-              <w:t>Điền username của mình</w:t>
-            </w:r>
-          </w:p>
-        </w:tc>
-        <w:tc>
-          <w:tcPr>
-            <w:tcW w:w="2014" w:type="dxa"/>
-            <w:tcBorders>
-              <w:top w:val="single" w:sz="4" w:space="0" w:color="auto"/>
-              <w:left w:val="single" w:sz="4" w:space="0" w:color="auto"/>
-              <w:bottom w:val="single" w:sz="4" w:space="0" w:color="auto"/>
-              <w:right w:val="single" w:sz="4" w:space="0" w:color="auto"/>
-            </w:tcBorders>
-          </w:tcPr>
-          <w:p>
-            <w:pPr>
-              <w:spacing w:line="240" w:lineRule="auto"/>
-              <w:rPr>
-                <w:rFonts w:ascii="Times New Roman" w:hAnsi="Times New Roman" w:cs="Times New Roman"/>
-                <w:sz w:val="26"/>
-                <w:szCs w:val="26"/>
-              </w:rPr>
-            </w:pPr>
-            <w:r>
-              <w:rPr>
-                <w:rFonts w:ascii="Times New Roman" w:hAnsi="Times New Roman" w:cs="Times New Roman"/>
-                <w:sz w:val="26"/>
-                <w:szCs w:val="26"/>
-              </w:rPr>
-              <w:t>Username sẽ hiển thị trong textinput</w:t>
-            </w:r>
-          </w:p>
-        </w:tc>
-      </w:tr>
-      <w:tr>
-        <w:trPr>
-          <w:trHeight w:val="721"/>
-        </w:trPr>
-        <w:tc>
-          <w:tcPr>
-            <w:tcW w:w="1838" w:type="dxa"/>
-            <w:tcBorders>
-              <w:top w:val="single" w:sz="4" w:space="0" w:color="auto"/>
-              <w:left w:val="single" w:sz="4" w:space="0" w:color="auto"/>
-              <w:bottom w:val="single" w:sz="4" w:space="0" w:color="auto"/>
-              <w:right w:val="single" w:sz="4" w:space="0" w:color="auto"/>
-            </w:tcBorders>
-          </w:tcPr>
-          <w:p>
-            <w:pPr>
-              <w:spacing w:line="240" w:lineRule="auto"/>
-              <w:rPr>
-                <w:rFonts w:ascii="Times New Roman" w:hAnsi="Times New Roman" w:cs="Times New Roman"/>
-                <w:sz w:val="26"/>
-                <w:szCs w:val="26"/>
-              </w:rPr>
-            </w:pPr>
-            <w:r>
-              <w:rPr>
-                <w:rFonts w:ascii="Times New Roman" w:hAnsi="Times New Roman" w:cs="Times New Roman"/>
-                <w:sz w:val="26"/>
-                <w:szCs w:val="26"/>
-              </w:rPr>
-              <w:t>“Mật khẩu” textinput</w:t>
-            </w:r>
-          </w:p>
-        </w:tc>
-        <w:tc>
-          <w:tcPr>
-            <w:tcW w:w="3260" w:type="dxa"/>
-            <w:tcBorders>
-              <w:top w:val="single" w:sz="4" w:space="0" w:color="auto"/>
-              <w:left w:val="single" w:sz="4" w:space="0" w:color="auto"/>
-              <w:bottom w:val="single" w:sz="4" w:space="0" w:color="auto"/>
-              <w:right w:val="single" w:sz="4" w:space="0" w:color="auto"/>
-            </w:tcBorders>
-          </w:tcPr>
-          <w:p>
-            <w:pPr>
-              <w:spacing w:line="240" w:lineRule="auto"/>
-              <w:rPr>
-                <w:rFonts w:ascii="Times New Roman" w:hAnsi="Times New Roman" w:cs="Times New Roman"/>
-                <w:sz w:val="26"/>
-                <w:szCs w:val="26"/>
-              </w:rPr>
-            </w:pPr>
-            <w:r>
-              <w:rPr>
-                <w:rFonts w:ascii="Times New Roman" w:hAnsi="Times New Roman" w:cs="Times New Roman"/>
-                <w:sz w:val="26"/>
-                <w:szCs w:val="26"/>
-              </w:rPr>
-              <w:t>Nhập mật khẩu khi đã có tài khoản, nếu chưa có tài khoản thì nhấp vào “Bạn chưa có tài khoản”</w:t>
-            </w:r>
-          </w:p>
-        </w:tc>
-        <w:tc>
-          <w:tcPr>
-            <w:tcW w:w="2410" w:type="dxa"/>
-            <w:tcBorders>
-              <w:top w:val="single" w:sz="4" w:space="0" w:color="auto"/>
-              <w:left w:val="single" w:sz="4" w:space="0" w:color="auto"/>
-              <w:bottom w:val="single" w:sz="4" w:space="0" w:color="auto"/>
-              <w:right w:val="single" w:sz="4" w:space="0" w:color="auto"/>
-            </w:tcBorders>
-          </w:tcPr>
-          <w:p>
-            <w:pPr>
-              <w:spacing w:line="240" w:lineRule="auto"/>
-              <w:rPr>
-                <w:rFonts w:ascii="Times New Roman" w:hAnsi="Times New Roman" w:cs="Times New Roman"/>
-                <w:sz w:val="26"/>
-                <w:szCs w:val="26"/>
-              </w:rPr>
-            </w:pPr>
-            <w:r>
-              <w:rPr>
-                <w:rFonts w:ascii="Times New Roman" w:hAnsi="Times New Roman" w:cs="Times New Roman"/>
-                <w:sz w:val="26"/>
-                <w:szCs w:val="26"/>
-              </w:rPr>
-              <w:t xml:space="preserve">Điền password của mình </w:t>
-            </w:r>
-          </w:p>
-        </w:tc>
-        <w:tc>
-          <w:tcPr>
-            <w:tcW w:w="2014" w:type="dxa"/>
-            <w:tcBorders>
-              <w:top w:val="single" w:sz="4" w:space="0" w:color="auto"/>
-              <w:left w:val="single" w:sz="4" w:space="0" w:color="auto"/>
-              <w:bottom w:val="single" w:sz="4" w:space="0" w:color="auto"/>
-              <w:right w:val="single" w:sz="4" w:space="0" w:color="auto"/>
-            </w:tcBorders>
-          </w:tcPr>
-          <w:p>
-            <w:pPr>
-              <w:spacing w:line="240" w:lineRule="auto"/>
-              <w:rPr>
-                <w:rFonts w:ascii="Times New Roman" w:hAnsi="Times New Roman" w:cs="Times New Roman"/>
-                <w:sz w:val="26"/>
-                <w:szCs w:val="26"/>
-              </w:rPr>
-            </w:pPr>
-            <w:r>
-              <w:rPr>
-                <w:rFonts w:ascii="Times New Roman" w:hAnsi="Times New Roman" w:cs="Times New Roman"/>
-                <w:sz w:val="26"/>
-                <w:szCs w:val="26"/>
-              </w:rPr>
-              <w:t>Sẽ hiển thị lên các text ẩn</w:t>
-            </w:r>
-          </w:p>
-        </w:tc>
-      </w:tr>
-      <w:tr>
-        <w:trPr>
-          <w:trHeight w:val="721"/>
-        </w:trPr>
-        <w:tc>
-          <w:tcPr>
-            <w:tcW w:w="1838" w:type="dxa"/>
-            <w:tcBorders>
-              <w:top w:val="single" w:sz="4" w:space="0" w:color="auto"/>
-              <w:left w:val="single" w:sz="4" w:space="0" w:color="auto"/>
-              <w:bottom w:val="single" w:sz="4" w:space="0" w:color="auto"/>
-              <w:right w:val="single" w:sz="4" w:space="0" w:color="auto"/>
-            </w:tcBorders>
-          </w:tcPr>
-          <w:p>
-            <w:pPr>
-              <w:spacing w:line="240" w:lineRule="auto"/>
-              <w:rPr>
-                <w:rFonts w:ascii="Times New Roman" w:hAnsi="Times New Roman" w:cs="Times New Roman"/>
-                <w:sz w:val="26"/>
-                <w:szCs w:val="26"/>
-              </w:rPr>
-            </w:pPr>
-            <w:r>
-              <w:rPr>
-                <w:rFonts w:ascii="Times New Roman" w:hAnsi="Times New Roman" w:cs="Times New Roman"/>
-                <w:sz w:val="26"/>
-                <w:szCs w:val="26"/>
-              </w:rPr>
-              <w:t>“Bạn chưa có tài khoản” link</w:t>
-            </w:r>
-          </w:p>
-        </w:tc>
-        <w:tc>
-          <w:tcPr>
-            <w:tcW w:w="3260" w:type="dxa"/>
-            <w:tcBorders>
-              <w:top w:val="single" w:sz="4" w:space="0" w:color="auto"/>
-              <w:left w:val="single" w:sz="4" w:space="0" w:color="auto"/>
-              <w:bottom w:val="single" w:sz="4" w:space="0" w:color="auto"/>
-              <w:right w:val="single" w:sz="4" w:space="0" w:color="auto"/>
-            </w:tcBorders>
-          </w:tcPr>
-          <w:p>
-            <w:pPr>
-              <w:spacing w:line="240" w:lineRule="auto"/>
-              <w:rPr>
-                <w:rFonts w:ascii="Times New Roman" w:hAnsi="Times New Roman" w:cs="Times New Roman"/>
-                <w:sz w:val="26"/>
-                <w:szCs w:val="26"/>
-              </w:rPr>
-            </w:pPr>
-            <w:r>
-              <w:rPr>
-                <w:rFonts w:ascii="Times New Roman" w:hAnsi="Times New Roman" w:cs="Times New Roman"/>
-                <w:sz w:val="26"/>
-                <w:szCs w:val="26"/>
-              </w:rPr>
-              <w:t>Để qua trang tạo tài khoản và tạo 1 tài khoản</w:t>
-            </w:r>
-          </w:p>
-        </w:tc>
-        <w:tc>
-          <w:tcPr>
-            <w:tcW w:w="2410" w:type="dxa"/>
-            <w:tcBorders>
-              <w:top w:val="single" w:sz="4" w:space="0" w:color="auto"/>
-              <w:left w:val="single" w:sz="4" w:space="0" w:color="auto"/>
-              <w:bottom w:val="single" w:sz="4" w:space="0" w:color="auto"/>
-              <w:right w:val="single" w:sz="4" w:space="0" w:color="auto"/>
-            </w:tcBorders>
-          </w:tcPr>
-          <w:p>
-            <w:pPr>
-              <w:spacing w:line="240" w:lineRule="auto"/>
-              <w:rPr>
-                <w:rFonts w:ascii="Times New Roman" w:hAnsi="Times New Roman" w:cs="Times New Roman"/>
-                <w:sz w:val="26"/>
-                <w:szCs w:val="26"/>
-              </w:rPr>
-            </w:pPr>
-            <w:r>
-              <w:rPr>
-                <w:rFonts w:ascii="Times New Roman" w:hAnsi="Times New Roman" w:cs="Times New Roman"/>
-                <w:sz w:val="26"/>
-                <w:szCs w:val="26"/>
-              </w:rPr>
-              <w:t>Nhấn vào</w:t>
-            </w:r>
-          </w:p>
-        </w:tc>
-        <w:tc>
-          <w:tcPr>
-            <w:tcW w:w="2014" w:type="dxa"/>
-            <w:tcBorders>
-              <w:top w:val="single" w:sz="4" w:space="0" w:color="auto"/>
-              <w:left w:val="single" w:sz="4" w:space="0" w:color="auto"/>
-              <w:bottom w:val="single" w:sz="4" w:space="0" w:color="auto"/>
-              <w:right w:val="single" w:sz="4" w:space="0" w:color="auto"/>
-            </w:tcBorders>
-          </w:tcPr>
-          <w:p>
-            <w:pPr>
-              <w:spacing w:line="240" w:lineRule="auto"/>
-              <w:rPr>
-                <w:rFonts w:ascii="Times New Roman" w:hAnsi="Times New Roman" w:cs="Times New Roman"/>
-                <w:sz w:val="26"/>
-                <w:szCs w:val="26"/>
-              </w:rPr>
-            </w:pPr>
-            <w:r>
-              <w:rPr>
-                <w:rFonts w:ascii="Times New Roman" w:hAnsi="Times New Roman" w:cs="Times New Roman"/>
-                <w:sz w:val="26"/>
-                <w:szCs w:val="26"/>
-              </w:rPr>
-              <w:t xml:space="preserve">Đi đến </w:t>
-            </w:r>
-            <w:r>
-              <w:rPr>
-                <w:rFonts w:ascii="Times New Roman" w:hAnsi="Times New Roman" w:cs="Times New Roman"/>
-                <w:sz w:val="26"/>
-                <w:szCs w:val="26"/>
-              </w:rPr>
-              <w:t xml:space="preserve"> trang tạo tài khoản</w:t>
-            </w:r>
-          </w:p>
-        </w:tc>
-      </w:tr>
-      <w:tr>
-        <w:trPr>
-          <w:trHeight w:val="721"/>
-        </w:trPr>
-        <w:tc>
-          <w:tcPr>
-            <w:tcW w:w="1838" w:type="dxa"/>
-            <w:tcBorders>
-              <w:top w:val="single" w:sz="4" w:space="0" w:color="auto"/>
-              <w:left w:val="single" w:sz="4" w:space="0" w:color="auto"/>
-              <w:bottom w:val="single" w:sz="4" w:space="0" w:color="auto"/>
-              <w:right w:val="single" w:sz="4" w:space="0" w:color="auto"/>
-            </w:tcBorders>
-          </w:tcPr>
-          <w:p>
-            <w:pPr>
-              <w:spacing w:line="240" w:lineRule="auto"/>
-              <w:rPr>
-                <w:rFonts w:ascii="Times New Roman" w:hAnsi="Times New Roman" w:cs="Times New Roman"/>
-                <w:sz w:val="26"/>
-                <w:szCs w:val="26"/>
-              </w:rPr>
-            </w:pPr>
-            <w:r>
-              <w:rPr>
-                <w:rFonts w:ascii="Times New Roman" w:hAnsi="Times New Roman" w:cs="Times New Roman"/>
-                <w:sz w:val="26"/>
-                <w:szCs w:val="26"/>
-              </w:rPr>
-              <w:t>“Không cần đăng nhập” link</w:t>
-            </w:r>
-          </w:p>
-        </w:tc>
-        <w:tc>
-          <w:tcPr>
-            <w:tcW w:w="3260" w:type="dxa"/>
-            <w:tcBorders>
-              <w:top w:val="single" w:sz="4" w:space="0" w:color="auto"/>
-              <w:left w:val="single" w:sz="4" w:space="0" w:color="auto"/>
-              <w:bottom w:val="single" w:sz="4" w:space="0" w:color="auto"/>
-              <w:right w:val="single" w:sz="4" w:space="0" w:color="auto"/>
-            </w:tcBorders>
-          </w:tcPr>
-          <w:p>
-            <w:pPr>
-              <w:spacing w:line="240" w:lineRule="auto"/>
-              <w:rPr>
-                <w:rFonts w:ascii="Times New Roman" w:hAnsi="Times New Roman" w:cs="Times New Roman"/>
-                <w:sz w:val="26"/>
-                <w:szCs w:val="26"/>
-              </w:rPr>
-            </w:pPr>
-            <w:r>
-              <w:rPr>
-                <w:rFonts w:ascii="Times New Roman" w:hAnsi="Times New Roman" w:cs="Times New Roman"/>
-                <w:sz w:val="26"/>
-                <w:szCs w:val="26"/>
-              </w:rPr>
-              <w:t>Dùng để nghe nhạc mà không lưu lại thông tin</w:t>
-            </w:r>
-          </w:p>
-        </w:tc>
-        <w:tc>
-          <w:tcPr>
-            <w:tcW w:w="2410" w:type="dxa"/>
-            <w:tcBorders>
-              <w:top w:val="single" w:sz="4" w:space="0" w:color="auto"/>
-              <w:left w:val="single" w:sz="4" w:space="0" w:color="auto"/>
-              <w:bottom w:val="single" w:sz="4" w:space="0" w:color="auto"/>
-              <w:right w:val="single" w:sz="4" w:space="0" w:color="auto"/>
-            </w:tcBorders>
-          </w:tcPr>
-          <w:p>
-            <w:pPr>
-              <w:spacing w:line="240" w:lineRule="auto"/>
-              <w:rPr>
-                <w:rFonts w:ascii="Times New Roman" w:hAnsi="Times New Roman" w:cs="Times New Roman"/>
-                <w:sz w:val="26"/>
-                <w:szCs w:val="26"/>
-              </w:rPr>
-            </w:pPr>
-            <w:r>
-              <w:rPr>
-                <w:rFonts w:ascii="Times New Roman" w:hAnsi="Times New Roman" w:cs="Times New Roman"/>
-                <w:sz w:val="26"/>
-                <w:szCs w:val="26"/>
-              </w:rPr>
-              <w:t>Nhấn vào</w:t>
-            </w:r>
-          </w:p>
-        </w:tc>
-        <w:tc>
-          <w:tcPr>
-            <w:tcW w:w="2014" w:type="dxa"/>
-            <w:tcBorders>
-              <w:top w:val="single" w:sz="4" w:space="0" w:color="auto"/>
-              <w:left w:val="single" w:sz="4" w:space="0" w:color="auto"/>
-              <w:bottom w:val="single" w:sz="4" w:space="0" w:color="auto"/>
-              <w:right w:val="single" w:sz="4" w:space="0" w:color="auto"/>
-            </w:tcBorders>
-          </w:tcPr>
-          <w:p>
-            <w:pPr>
-              <w:spacing w:line="240" w:lineRule="auto"/>
-              <w:rPr>
-                <w:rFonts w:ascii="Times New Roman" w:hAnsi="Times New Roman" w:cs="Times New Roman"/>
-                <w:sz w:val="26"/>
-                <w:szCs w:val="26"/>
-              </w:rPr>
-            </w:pPr>
-            <w:r>
-              <w:rPr>
-                <w:rFonts w:ascii="Times New Roman" w:hAnsi="Times New Roman" w:cs="Times New Roman"/>
-                <w:sz w:val="26"/>
-                <w:szCs w:val="26"/>
-              </w:rPr>
-              <w:t>Quay lại trang home</w:t>
-            </w:r>
-          </w:p>
-        </w:tc>
-      </w:tr>
-    </w:tbl>
-    <w:p>
-      <w:pPr>
-        <w:pStyle w:val="ListParagraph"/>
-        <w:ind w:left="0"/>
-        <w:jc w:val="center"/>
-      </w:pPr>
-    </w:p>
-    <w:p>
-      <w:pPr>
-        <w:spacing w:line="259" w:lineRule="auto"/>
-        <w:rPr>
-          <w:rFonts w:ascii="Times New Roman" w:eastAsiaTheme="minorHAnsi" w:hAnsi="Times New Roman"/>
-          <w:sz w:val="26"/>
-          <w:lang w:eastAsia="en-US"/>
-        </w:rPr>
-      </w:pPr>
-      <w:r>
-        <w:br w:type="page"/>
-      </w:r>
-    </w:p>
-    <w:p>
-      <w:pPr>
-        <w:pStyle w:val="ListParagraph"/>
-        <w:ind w:left="0"/>
-        <w:jc w:val="center"/>
-      </w:pPr>
-      <w:r>
-        <w:rPr>
-          <w:noProof/>
-        </w:rPr>
-        <w:lastRenderedPageBreak/>
-        <w:drawing>
-          <wp:inline distT="0" distB="0" distL="0" distR="0" wp14:anchorId="4D643A5D" wp14:editId="0C101D12">
-            <wp:extent cx="3578403" cy="7609114"/>
-            <wp:effectExtent l="0" t="0" r="3175" b="0"/>
-            <wp:docPr id="5" name="Picture 5"/>
-            <wp:cNvGraphicFramePr>
-              <a:graphicFrameLocks xmlns:a="http://schemas.openxmlformats.org/drawingml/2006/main" noChangeAspect="1"/>
-            </wp:cNvGraphicFramePr>
-            <a:graphic xmlns:a="http://schemas.openxmlformats.org/drawingml/2006/main">
-              <a:graphicData uri="http://schemas.openxmlformats.org/drawingml/2006/picture">
-                <pic:pic xmlns:pic="http://schemas.openxmlformats.org/drawingml/2006/picture">
-                  <pic:nvPicPr>
-                    <pic:cNvPr id="0" name="Picture 4"/>
-                    <pic:cNvPicPr>
-                      <a:picLocks noChangeAspect="1" noChangeArrowheads="1"/>
-                    </pic:cNvPicPr>
-                  </pic:nvPicPr>
-                  <pic:blipFill>
-                    <a:blip r:embed="rId8">
-                      <a:extLst>
-                        <a:ext uri="{28A0092B-C50C-407E-A947-70E740481C1C}">
-                          <a14:useLocalDpi xmlns:a14="http://schemas.microsoft.com/office/drawing/2010/main" val="0"/>
-                        </a:ext>
-                      </a:extLst>
-                    </a:blip>
-                    <a:srcRect/>
-                    <a:stretch>
-                      <a:fillRect/>
-                    </a:stretch>
-                  </pic:blipFill>
-                  <pic:spPr bwMode="auto">
-                    <a:xfrm>
-                      <a:off x="0" y="0"/>
-                      <a:ext cx="3587610" cy="7628692"/>
-                    </a:xfrm>
-                    <a:prstGeom prst="rect">
-                      <a:avLst/>
-                    </a:prstGeom>
-                    <a:noFill/>
-                    <a:ln>
-                      <a:noFill/>
-                    </a:ln>
-                  </pic:spPr>
-                </pic:pic>
-              </a:graphicData>
-            </a:graphic>
-          </wp:inline>
-        </w:drawing>
-      </w:r>
-    </w:p>
-    <w:p>
-      <w:pPr>
-        <w:spacing w:line="259" w:lineRule="auto"/>
-        <w:rPr>
-          <w:rFonts w:ascii="Times New Roman" w:eastAsiaTheme="minorHAnsi" w:hAnsi="Times New Roman"/>
-          <w:sz w:val="26"/>
-          <w:lang w:eastAsia="en-US"/>
-        </w:rPr>
-      </w:pPr>
-      <w:r>
-        <w:br w:type="page"/>
-      </w:r>
-    </w:p>
-    <w:tbl>
-      <w:tblPr>
-        <w:tblStyle w:val="TableGrid"/>
-        <w:tblW w:w="9522" w:type="dxa"/>
-        <w:tblInd w:w="0" w:type="dxa"/>
-        <w:tblLook w:val="04A0" w:firstRow="1" w:lastRow="0" w:firstColumn="1" w:lastColumn="0" w:noHBand="0" w:noVBand="1"/>
-      </w:tblPr>
-      <w:tblGrid>
-        <w:gridCol w:w="2380"/>
-        <w:gridCol w:w="2380"/>
-        <w:gridCol w:w="2381"/>
-        <w:gridCol w:w="2381"/>
-      </w:tblGrid>
-      <w:tr>
-        <w:trPr>
-          <w:trHeight w:val="485"/>
-        </w:trPr>
-        <w:tc>
-          <w:tcPr>
-            <w:tcW w:w="2380" w:type="dxa"/>
-            <w:tcBorders>
-              <w:top w:val="single" w:sz="4" w:space="0" w:color="auto"/>
-              <w:left w:val="single" w:sz="4" w:space="0" w:color="auto"/>
-              <w:bottom w:val="single" w:sz="4" w:space="0" w:color="auto"/>
-              <w:right w:val="single" w:sz="4" w:space="0" w:color="auto"/>
-            </w:tcBorders>
-            <w:vAlign w:val="center"/>
-            <w:hideMark/>
-          </w:tcPr>
-          <w:p>
-            <w:pPr>
-              <w:spacing w:line="240" w:lineRule="auto"/>
-              <w:jc w:val="center"/>
-              <w:rPr>
-                <w:rFonts w:ascii="Times New Roman" w:hAnsi="Times New Roman" w:cs="Times New Roman"/>
-                <w:sz w:val="26"/>
-                <w:szCs w:val="26"/>
-              </w:rPr>
-            </w:pPr>
-            <w:r>
-              <w:rPr>
-                <w:rFonts w:ascii="Times New Roman" w:hAnsi="Times New Roman" w:cs="Times New Roman"/>
-                <w:sz w:val="26"/>
-                <w:szCs w:val="26"/>
-              </w:rPr>
-              <w:lastRenderedPageBreak/>
-              <w:t>Item</w:t>
-            </w:r>
-          </w:p>
-        </w:tc>
-        <w:tc>
-          <w:tcPr>
-            <w:tcW w:w="2380" w:type="dxa"/>
-            <w:tcBorders>
-              <w:top w:val="single" w:sz="4" w:space="0" w:color="auto"/>
-              <w:left w:val="single" w:sz="4" w:space="0" w:color="auto"/>
-              <w:bottom w:val="single" w:sz="4" w:space="0" w:color="auto"/>
-              <w:right w:val="single" w:sz="4" w:space="0" w:color="auto"/>
-            </w:tcBorders>
-            <w:vAlign w:val="center"/>
-            <w:hideMark/>
-          </w:tcPr>
-          <w:p>
-            <w:pPr>
-              <w:spacing w:line="240" w:lineRule="auto"/>
-              <w:jc w:val="center"/>
-              <w:rPr>
-                <w:rFonts w:ascii="Times New Roman" w:hAnsi="Times New Roman" w:cs="Times New Roman"/>
-                <w:sz w:val="26"/>
-                <w:szCs w:val="26"/>
-              </w:rPr>
-            </w:pPr>
-            <w:r>
-              <w:rPr>
-                <w:rFonts w:ascii="Times New Roman" w:hAnsi="Times New Roman" w:cs="Times New Roman"/>
-                <w:sz w:val="26"/>
-                <w:szCs w:val="26"/>
-              </w:rPr>
-              <w:t>Description</w:t>
-            </w:r>
-          </w:p>
-        </w:tc>
-        <w:tc>
-          <w:tcPr>
-            <w:tcW w:w="2381" w:type="dxa"/>
-            <w:tcBorders>
-              <w:top w:val="single" w:sz="4" w:space="0" w:color="auto"/>
-              <w:left w:val="single" w:sz="4" w:space="0" w:color="auto"/>
-              <w:bottom w:val="single" w:sz="4" w:space="0" w:color="auto"/>
-              <w:right w:val="single" w:sz="4" w:space="0" w:color="auto"/>
-            </w:tcBorders>
-            <w:vAlign w:val="center"/>
-            <w:hideMark/>
-          </w:tcPr>
-          <w:p>
-            <w:pPr>
-              <w:spacing w:line="240" w:lineRule="auto"/>
-              <w:jc w:val="center"/>
-              <w:rPr>
-                <w:rFonts w:ascii="Times New Roman" w:hAnsi="Times New Roman" w:cs="Times New Roman"/>
-                <w:sz w:val="26"/>
-                <w:szCs w:val="26"/>
-              </w:rPr>
-            </w:pPr>
-            <w:r>
-              <w:rPr>
-                <w:rFonts w:ascii="Times New Roman" w:hAnsi="Times New Roman" w:cs="Times New Roman"/>
-                <w:sz w:val="26"/>
-                <w:szCs w:val="26"/>
-              </w:rPr>
-              <w:t>Action</w:t>
-            </w:r>
-          </w:p>
-        </w:tc>
-        <w:tc>
-          <w:tcPr>
-            <w:tcW w:w="2381" w:type="dxa"/>
-            <w:tcBorders>
-              <w:top w:val="single" w:sz="4" w:space="0" w:color="auto"/>
-              <w:left w:val="single" w:sz="4" w:space="0" w:color="auto"/>
-              <w:bottom w:val="single" w:sz="4" w:space="0" w:color="auto"/>
-              <w:right w:val="single" w:sz="4" w:space="0" w:color="auto"/>
-            </w:tcBorders>
-            <w:vAlign w:val="center"/>
-            <w:hideMark/>
-          </w:tcPr>
-          <w:p>
-            <w:pPr>
-              <w:spacing w:line="240" w:lineRule="auto"/>
-              <w:jc w:val="center"/>
-              <w:rPr>
-                <w:rFonts w:ascii="Times New Roman" w:hAnsi="Times New Roman" w:cs="Times New Roman"/>
-                <w:sz w:val="26"/>
-                <w:szCs w:val="26"/>
-              </w:rPr>
-            </w:pPr>
-            <w:r>
-              <w:rPr>
-                <w:rFonts w:ascii="Times New Roman" w:hAnsi="Times New Roman" w:cs="Times New Roman"/>
-                <w:sz w:val="26"/>
-                <w:szCs w:val="26"/>
-              </w:rPr>
-              <w:t>Response</w:t>
-            </w:r>
-          </w:p>
-        </w:tc>
-      </w:tr>
-      <w:tr>
-        <w:trPr>
-          <w:trHeight w:val="721"/>
-        </w:trPr>
-        <w:tc>
-          <w:tcPr>
-            <w:tcW w:w="2380" w:type="dxa"/>
-            <w:tcBorders>
-              <w:top w:val="single" w:sz="4" w:space="0" w:color="auto"/>
-              <w:left w:val="single" w:sz="4" w:space="0" w:color="auto"/>
-              <w:bottom w:val="single" w:sz="4" w:space="0" w:color="auto"/>
-              <w:right w:val="single" w:sz="4" w:space="0" w:color="auto"/>
-            </w:tcBorders>
-          </w:tcPr>
-          <w:p>
-            <w:pPr>
-              <w:spacing w:line="240" w:lineRule="auto"/>
-              <w:rPr>
-                <w:rFonts w:ascii="Times New Roman" w:hAnsi="Times New Roman" w:cs="Times New Roman"/>
-                <w:sz w:val="26"/>
-                <w:szCs w:val="26"/>
-              </w:rPr>
-            </w:pPr>
-            <w:r>
-              <w:rPr>
-                <w:rFonts w:ascii="Times New Roman" w:hAnsi="Times New Roman" w:cs="Times New Roman"/>
-                <w:sz w:val="26"/>
-                <w:szCs w:val="26"/>
-              </w:rPr>
-              <w:t>‘Đăng ký” button</w:t>
-            </w:r>
-          </w:p>
-        </w:tc>
-        <w:tc>
-          <w:tcPr>
-            <w:tcW w:w="2380" w:type="dxa"/>
-            <w:tcBorders>
-              <w:top w:val="single" w:sz="4" w:space="0" w:color="auto"/>
-              <w:left w:val="single" w:sz="4" w:space="0" w:color="auto"/>
-              <w:bottom w:val="single" w:sz="4" w:space="0" w:color="auto"/>
-              <w:right w:val="single" w:sz="4" w:space="0" w:color="auto"/>
-            </w:tcBorders>
-          </w:tcPr>
-          <w:p>
-            <w:pPr>
-              <w:spacing w:line="240" w:lineRule="auto"/>
-              <w:rPr>
-                <w:rFonts w:ascii="Times New Roman" w:hAnsi="Times New Roman" w:cs="Times New Roman"/>
-                <w:sz w:val="26"/>
-                <w:szCs w:val="26"/>
-              </w:rPr>
-            </w:pPr>
-            <w:r>
-              <w:rPr>
-                <w:rFonts w:ascii="Times New Roman" w:hAnsi="Times New Roman" w:cs="Times New Roman"/>
-                <w:sz w:val="26"/>
-                <w:szCs w:val="26"/>
-              </w:rPr>
-              <w:t>Sau khi điền đầy đủ thông tin của mình vào thì hãy bấm nút đăng ký</w:t>
-            </w:r>
-            <w:r>
-              <w:rPr>
-                <w:rFonts w:ascii="Times New Roman" w:hAnsi="Times New Roman" w:cs="Times New Roman"/>
-                <w:sz w:val="26"/>
-                <w:szCs w:val="26"/>
-              </w:rPr>
-              <w:t xml:space="preserve"> </w:t>
-            </w:r>
-          </w:p>
-        </w:tc>
-        <w:tc>
-          <w:tcPr>
-            <w:tcW w:w="2381" w:type="dxa"/>
-            <w:tcBorders>
-              <w:top w:val="single" w:sz="4" w:space="0" w:color="auto"/>
-              <w:left w:val="single" w:sz="4" w:space="0" w:color="auto"/>
-              <w:bottom w:val="single" w:sz="4" w:space="0" w:color="auto"/>
-              <w:right w:val="single" w:sz="4" w:space="0" w:color="auto"/>
-            </w:tcBorders>
-          </w:tcPr>
-          <w:p>
-            <w:pPr>
-              <w:spacing w:line="240" w:lineRule="auto"/>
-              <w:rPr>
-                <w:rFonts w:ascii="Times New Roman" w:hAnsi="Times New Roman" w:cs="Times New Roman"/>
-                <w:sz w:val="26"/>
-                <w:szCs w:val="26"/>
-              </w:rPr>
-            </w:pPr>
-            <w:r>
-              <w:rPr>
-                <w:rFonts w:ascii="Times New Roman" w:hAnsi="Times New Roman" w:cs="Times New Roman"/>
-                <w:sz w:val="26"/>
-                <w:szCs w:val="26"/>
-              </w:rPr>
-              <w:t>Để đăng ký 1 tài khoản lên firebase</w:t>
-            </w:r>
-          </w:p>
-        </w:tc>
-        <w:tc>
-          <w:tcPr>
-            <w:tcW w:w="2381" w:type="dxa"/>
-            <w:tcBorders>
-              <w:top w:val="single" w:sz="4" w:space="0" w:color="auto"/>
-              <w:left w:val="single" w:sz="4" w:space="0" w:color="auto"/>
-              <w:bottom w:val="single" w:sz="4" w:space="0" w:color="auto"/>
-              <w:right w:val="single" w:sz="4" w:space="0" w:color="auto"/>
-            </w:tcBorders>
-          </w:tcPr>
-          <w:p>
-            <w:pPr>
-              <w:spacing w:line="240" w:lineRule="auto"/>
-              <w:rPr>
-                <w:rFonts w:ascii="Times New Roman" w:hAnsi="Times New Roman" w:cs="Times New Roman"/>
-                <w:sz w:val="26"/>
-                <w:szCs w:val="26"/>
-              </w:rPr>
-            </w:pPr>
-            <w:r>
-              <w:rPr>
-                <w:rFonts w:ascii="Times New Roman" w:hAnsi="Times New Roman" w:cs="Times New Roman"/>
-                <w:sz w:val="26"/>
-                <w:szCs w:val="26"/>
-              </w:rPr>
-              <w:t>Nếu thông tin chính xác và không có sự trùng lặp thì t</w:t>
-            </w:r>
-            <w:r>
-              <w:rPr>
-                <w:rFonts w:ascii="Times New Roman" w:hAnsi="Times New Roman" w:cs="Times New Roman"/>
-                <w:sz w:val="26"/>
-                <w:szCs w:val="26"/>
-              </w:rPr>
-              <w:t>hông báo đăng ký thành công</w:t>
-            </w:r>
-          </w:p>
-        </w:tc>
-      </w:tr>
-      <w:tr>
-        <w:trPr>
-          <w:trHeight w:val="721"/>
-        </w:trPr>
-        <w:tc>
-          <w:tcPr>
-            <w:tcW w:w="2380" w:type="dxa"/>
-            <w:tcBorders>
-              <w:top w:val="single" w:sz="4" w:space="0" w:color="auto"/>
-              <w:left w:val="single" w:sz="4" w:space="0" w:color="auto"/>
-              <w:bottom w:val="single" w:sz="4" w:space="0" w:color="auto"/>
-              <w:right w:val="single" w:sz="4" w:space="0" w:color="auto"/>
-            </w:tcBorders>
-          </w:tcPr>
-          <w:p>
-            <w:pPr>
-              <w:spacing w:line="240" w:lineRule="auto"/>
-              <w:rPr>
-                <w:rFonts w:ascii="Times New Roman" w:hAnsi="Times New Roman" w:cs="Times New Roman"/>
-                <w:sz w:val="26"/>
-                <w:szCs w:val="26"/>
-              </w:rPr>
-            </w:pPr>
-            <w:r>
-              <w:rPr>
-                <w:rFonts w:ascii="Times New Roman" w:hAnsi="Times New Roman" w:cs="Times New Roman"/>
-                <w:sz w:val="26"/>
-                <w:szCs w:val="26"/>
-              </w:rPr>
-              <w:t>“Tên đăng nhập” textinput</w:t>
-            </w:r>
-          </w:p>
-        </w:tc>
-        <w:tc>
-          <w:tcPr>
-            <w:tcW w:w="2380" w:type="dxa"/>
-            <w:tcBorders>
-              <w:top w:val="single" w:sz="4" w:space="0" w:color="auto"/>
-              <w:left w:val="single" w:sz="4" w:space="0" w:color="auto"/>
-              <w:bottom w:val="single" w:sz="4" w:space="0" w:color="auto"/>
-              <w:right w:val="single" w:sz="4" w:space="0" w:color="auto"/>
-            </w:tcBorders>
-          </w:tcPr>
-          <w:p>
-            <w:pPr>
-              <w:spacing w:line="240" w:lineRule="auto"/>
-              <w:rPr>
-                <w:rFonts w:ascii="Times New Roman" w:hAnsi="Times New Roman" w:cs="Times New Roman"/>
-                <w:sz w:val="26"/>
-                <w:szCs w:val="26"/>
-              </w:rPr>
-            </w:pPr>
-            <w:r>
-              <w:rPr>
-                <w:rFonts w:ascii="Times New Roman" w:hAnsi="Times New Roman" w:cs="Times New Roman"/>
-                <w:sz w:val="26"/>
-                <w:szCs w:val="26"/>
-              </w:rPr>
-              <w:t>Mỗi người chỉ có 1 username và không được trùng với người khác</w:t>
-            </w:r>
-          </w:p>
-        </w:tc>
-        <w:tc>
-          <w:tcPr>
-            <w:tcW w:w="2381" w:type="dxa"/>
-            <w:tcBorders>
-              <w:top w:val="single" w:sz="4" w:space="0" w:color="auto"/>
-              <w:left w:val="single" w:sz="4" w:space="0" w:color="auto"/>
-              <w:bottom w:val="single" w:sz="4" w:space="0" w:color="auto"/>
-              <w:right w:val="single" w:sz="4" w:space="0" w:color="auto"/>
-            </w:tcBorders>
-          </w:tcPr>
-          <w:p>
-            <w:pPr>
-              <w:spacing w:line="240" w:lineRule="auto"/>
-              <w:rPr>
-                <w:rFonts w:ascii="Times New Roman" w:hAnsi="Times New Roman" w:cs="Times New Roman"/>
-                <w:sz w:val="26"/>
-                <w:szCs w:val="26"/>
-              </w:rPr>
-            </w:pPr>
-            <w:r>
-              <w:rPr>
-                <w:rFonts w:ascii="Times New Roman" w:hAnsi="Times New Roman" w:cs="Times New Roman"/>
-                <w:sz w:val="26"/>
-                <w:szCs w:val="26"/>
-              </w:rPr>
-              <w:t>Điền username của mình</w:t>
-            </w:r>
-          </w:p>
-        </w:tc>
-        <w:tc>
-          <w:tcPr>
-            <w:tcW w:w="2381" w:type="dxa"/>
-            <w:tcBorders>
-              <w:top w:val="single" w:sz="4" w:space="0" w:color="auto"/>
-              <w:left w:val="single" w:sz="4" w:space="0" w:color="auto"/>
-              <w:bottom w:val="single" w:sz="4" w:space="0" w:color="auto"/>
-              <w:right w:val="single" w:sz="4" w:space="0" w:color="auto"/>
-            </w:tcBorders>
-          </w:tcPr>
-          <w:p>
-            <w:pPr>
-              <w:spacing w:line="240" w:lineRule="auto"/>
-              <w:rPr>
-                <w:rFonts w:ascii="Times New Roman" w:hAnsi="Times New Roman" w:cs="Times New Roman"/>
-                <w:sz w:val="26"/>
-                <w:szCs w:val="26"/>
-              </w:rPr>
-            </w:pPr>
-            <w:r>
-              <w:rPr>
-                <w:rFonts w:ascii="Times New Roman" w:hAnsi="Times New Roman" w:cs="Times New Roman"/>
-                <w:sz w:val="26"/>
-                <w:szCs w:val="26"/>
-              </w:rPr>
-              <w:t>Username sẽ hiển thị trong textinput</w:t>
-            </w:r>
-          </w:p>
-        </w:tc>
-      </w:tr>
-      <w:tr>
-        <w:trPr>
-          <w:trHeight w:val="721"/>
-        </w:trPr>
-        <w:tc>
-          <w:tcPr>
-            <w:tcW w:w="2380" w:type="dxa"/>
-            <w:tcBorders>
-              <w:top w:val="single" w:sz="4" w:space="0" w:color="auto"/>
-              <w:left w:val="single" w:sz="4" w:space="0" w:color="auto"/>
-              <w:bottom w:val="single" w:sz="4" w:space="0" w:color="auto"/>
-              <w:right w:val="single" w:sz="4" w:space="0" w:color="auto"/>
-            </w:tcBorders>
-          </w:tcPr>
-          <w:p>
-            <w:pPr>
-              <w:spacing w:line="240" w:lineRule="auto"/>
-              <w:rPr>
-                <w:rFonts w:ascii="Times New Roman" w:hAnsi="Times New Roman" w:cs="Times New Roman"/>
-                <w:sz w:val="26"/>
-                <w:szCs w:val="26"/>
-              </w:rPr>
-            </w:pPr>
-            <w:r>
-              <w:rPr>
-                <w:rFonts w:ascii="Times New Roman" w:hAnsi="Times New Roman" w:cs="Times New Roman"/>
-                <w:sz w:val="26"/>
-                <w:szCs w:val="26"/>
-              </w:rPr>
-              <w:t>“Mật khẩu” textinput</w:t>
-            </w:r>
-          </w:p>
-        </w:tc>
-        <w:tc>
-          <w:tcPr>
-            <w:tcW w:w="2380" w:type="dxa"/>
-            <w:tcBorders>
-              <w:top w:val="single" w:sz="4" w:space="0" w:color="auto"/>
-              <w:left w:val="single" w:sz="4" w:space="0" w:color="auto"/>
-              <w:bottom w:val="single" w:sz="4" w:space="0" w:color="auto"/>
-              <w:right w:val="single" w:sz="4" w:space="0" w:color="auto"/>
-            </w:tcBorders>
-          </w:tcPr>
-          <w:p>
-            <w:pPr>
-              <w:spacing w:line="240" w:lineRule="auto"/>
-              <w:rPr>
-                <w:rFonts w:ascii="Times New Roman" w:hAnsi="Times New Roman" w:cs="Times New Roman"/>
-                <w:sz w:val="26"/>
-                <w:szCs w:val="26"/>
-              </w:rPr>
-            </w:pPr>
-            <w:r>
-              <w:rPr>
-                <w:rFonts w:ascii="Times New Roman" w:hAnsi="Times New Roman" w:cs="Times New Roman"/>
-                <w:sz w:val="26"/>
-                <w:szCs w:val="26"/>
-              </w:rPr>
-              <w:t>Password tài khoản</w:t>
-            </w:r>
-          </w:p>
-        </w:tc>
-        <w:tc>
-          <w:tcPr>
-            <w:tcW w:w="2381" w:type="dxa"/>
-            <w:tcBorders>
-              <w:top w:val="single" w:sz="4" w:space="0" w:color="auto"/>
-              <w:left w:val="single" w:sz="4" w:space="0" w:color="auto"/>
-              <w:bottom w:val="single" w:sz="4" w:space="0" w:color="auto"/>
-              <w:right w:val="single" w:sz="4" w:space="0" w:color="auto"/>
-            </w:tcBorders>
-          </w:tcPr>
-          <w:p>
-            <w:pPr>
-              <w:spacing w:line="240" w:lineRule="auto"/>
-              <w:rPr>
-                <w:rFonts w:ascii="Times New Roman" w:hAnsi="Times New Roman" w:cs="Times New Roman"/>
-                <w:sz w:val="26"/>
-                <w:szCs w:val="26"/>
-              </w:rPr>
-            </w:pPr>
-            <w:r>
-              <w:rPr>
-                <w:rFonts w:ascii="Times New Roman" w:hAnsi="Times New Roman" w:cs="Times New Roman"/>
-                <w:sz w:val="26"/>
-                <w:szCs w:val="26"/>
-              </w:rPr>
-              <w:t xml:space="preserve">Điền password của mình </w:t>
-            </w:r>
-          </w:p>
-        </w:tc>
-        <w:tc>
-          <w:tcPr>
-            <w:tcW w:w="2381" w:type="dxa"/>
-            <w:tcBorders>
-              <w:top w:val="single" w:sz="4" w:space="0" w:color="auto"/>
-              <w:left w:val="single" w:sz="4" w:space="0" w:color="auto"/>
-              <w:bottom w:val="single" w:sz="4" w:space="0" w:color="auto"/>
-              <w:right w:val="single" w:sz="4" w:space="0" w:color="auto"/>
-            </w:tcBorders>
-          </w:tcPr>
-          <w:p>
-            <w:pPr>
-              <w:spacing w:line="240" w:lineRule="auto"/>
-              <w:rPr>
-                <w:rFonts w:ascii="Times New Roman" w:hAnsi="Times New Roman" w:cs="Times New Roman"/>
-                <w:sz w:val="26"/>
-                <w:szCs w:val="26"/>
-              </w:rPr>
-            </w:pPr>
-            <w:r>
-              <w:rPr>
-                <w:rFonts w:ascii="Times New Roman" w:hAnsi="Times New Roman" w:cs="Times New Roman"/>
-                <w:sz w:val="26"/>
-                <w:szCs w:val="26"/>
-              </w:rPr>
-              <w:t>Sẽ hiển thị lên các text ẩn</w:t>
-            </w:r>
-          </w:p>
-        </w:tc>
-      </w:tr>
-      <w:tr>
-        <w:trPr>
-          <w:trHeight w:val="721"/>
-        </w:trPr>
-        <w:tc>
-          <w:tcPr>
-            <w:tcW w:w="2380" w:type="dxa"/>
-            <w:tcBorders>
-              <w:top w:val="single" w:sz="4" w:space="0" w:color="auto"/>
-              <w:left w:val="single" w:sz="4" w:space="0" w:color="auto"/>
-              <w:bottom w:val="single" w:sz="4" w:space="0" w:color="auto"/>
-              <w:right w:val="single" w:sz="4" w:space="0" w:color="auto"/>
-            </w:tcBorders>
-          </w:tcPr>
-          <w:p>
-            <w:pPr>
-              <w:spacing w:line="240" w:lineRule="auto"/>
-              <w:rPr>
-                <w:rFonts w:ascii="Times New Roman" w:hAnsi="Times New Roman" w:cs="Times New Roman"/>
-                <w:sz w:val="26"/>
-                <w:szCs w:val="26"/>
-              </w:rPr>
-            </w:pPr>
-            <w:r>
-              <w:rPr>
-                <w:rFonts w:ascii="Times New Roman" w:hAnsi="Times New Roman" w:cs="Times New Roman"/>
-                <w:sz w:val="26"/>
-                <w:szCs w:val="26"/>
-              </w:rPr>
-              <w:t>“Nhập lại mật khẩu” textinput</w:t>
-            </w:r>
-          </w:p>
-        </w:tc>
-        <w:tc>
-          <w:tcPr>
-            <w:tcW w:w="2380" w:type="dxa"/>
-            <w:tcBorders>
-              <w:top w:val="single" w:sz="4" w:space="0" w:color="auto"/>
-              <w:left w:val="single" w:sz="4" w:space="0" w:color="auto"/>
-              <w:bottom w:val="single" w:sz="4" w:space="0" w:color="auto"/>
-              <w:right w:val="single" w:sz="4" w:space="0" w:color="auto"/>
-            </w:tcBorders>
-          </w:tcPr>
-          <w:p>
-            <w:pPr>
-              <w:spacing w:line="240" w:lineRule="auto"/>
-              <w:rPr>
-                <w:rFonts w:ascii="Times New Roman" w:hAnsi="Times New Roman" w:cs="Times New Roman"/>
-                <w:sz w:val="26"/>
-                <w:szCs w:val="26"/>
-              </w:rPr>
-            </w:pPr>
-            <w:r>
-              <w:rPr>
-                <w:rFonts w:ascii="Times New Roman" w:hAnsi="Times New Roman" w:cs="Times New Roman"/>
-                <w:sz w:val="26"/>
-                <w:szCs w:val="26"/>
-              </w:rPr>
-              <w:t>Password tài khoản</w:t>
-            </w:r>
-          </w:p>
-        </w:tc>
-        <w:tc>
-          <w:tcPr>
-            <w:tcW w:w="2381" w:type="dxa"/>
-            <w:tcBorders>
-              <w:top w:val="single" w:sz="4" w:space="0" w:color="auto"/>
-              <w:left w:val="single" w:sz="4" w:space="0" w:color="auto"/>
-              <w:bottom w:val="single" w:sz="4" w:space="0" w:color="auto"/>
-              <w:right w:val="single" w:sz="4" w:space="0" w:color="auto"/>
-            </w:tcBorders>
-          </w:tcPr>
-          <w:p>
-            <w:pPr>
-              <w:spacing w:line="240" w:lineRule="auto"/>
-              <w:rPr>
-                <w:rFonts w:ascii="Times New Roman" w:hAnsi="Times New Roman" w:cs="Times New Roman"/>
-                <w:sz w:val="26"/>
-                <w:szCs w:val="26"/>
-              </w:rPr>
-            </w:pPr>
-            <w:r>
-              <w:rPr>
-                <w:rFonts w:ascii="Times New Roman" w:hAnsi="Times New Roman" w:cs="Times New Roman"/>
-                <w:sz w:val="26"/>
-                <w:szCs w:val="26"/>
-              </w:rPr>
-              <w:t xml:space="preserve">Điền lại password của mình </w:t>
-            </w:r>
-          </w:p>
-        </w:tc>
-        <w:tc>
-          <w:tcPr>
-            <w:tcW w:w="2381" w:type="dxa"/>
-            <w:tcBorders>
-              <w:top w:val="single" w:sz="4" w:space="0" w:color="auto"/>
-              <w:left w:val="single" w:sz="4" w:space="0" w:color="auto"/>
-              <w:bottom w:val="single" w:sz="4" w:space="0" w:color="auto"/>
-              <w:right w:val="single" w:sz="4" w:space="0" w:color="auto"/>
-            </w:tcBorders>
-          </w:tcPr>
-          <w:p>
-            <w:pPr>
-              <w:spacing w:line="240" w:lineRule="auto"/>
-              <w:rPr>
-                <w:rFonts w:ascii="Times New Roman" w:hAnsi="Times New Roman" w:cs="Times New Roman"/>
-                <w:sz w:val="26"/>
-                <w:szCs w:val="26"/>
-              </w:rPr>
-            </w:pPr>
-            <w:r>
-              <w:rPr>
-                <w:rFonts w:ascii="Times New Roman" w:hAnsi="Times New Roman" w:cs="Times New Roman"/>
-                <w:sz w:val="26"/>
-                <w:szCs w:val="26"/>
-              </w:rPr>
-              <w:t>Sẽ hiển thị lên các text ẩn</w:t>
-            </w:r>
-          </w:p>
-        </w:tc>
-      </w:tr>
-      <w:tr>
-        <w:trPr>
-          <w:trHeight w:val="721"/>
-        </w:trPr>
-        <w:tc>
-          <w:tcPr>
-            <w:tcW w:w="2380" w:type="dxa"/>
-            <w:tcBorders>
-              <w:top w:val="single" w:sz="4" w:space="0" w:color="auto"/>
-              <w:left w:val="single" w:sz="4" w:space="0" w:color="auto"/>
-              <w:bottom w:val="single" w:sz="4" w:space="0" w:color="auto"/>
-              <w:right w:val="single" w:sz="4" w:space="0" w:color="auto"/>
-            </w:tcBorders>
-          </w:tcPr>
-          <w:p>
-            <w:pPr>
-              <w:spacing w:line="240" w:lineRule="auto"/>
-              <w:rPr>
-                <w:rFonts w:ascii="Times New Roman" w:hAnsi="Times New Roman" w:cs="Times New Roman"/>
-                <w:sz w:val="26"/>
-                <w:szCs w:val="26"/>
-              </w:rPr>
-            </w:pPr>
-            <w:r>
-              <w:rPr>
-                <w:rFonts w:ascii="Times New Roman" w:hAnsi="Times New Roman" w:cs="Times New Roman"/>
-                <w:sz w:val="26"/>
-                <w:szCs w:val="26"/>
-              </w:rPr>
-              <w:t>“Quay lại đăng nhập” link</w:t>
-            </w:r>
-          </w:p>
-        </w:tc>
-        <w:tc>
-          <w:tcPr>
-            <w:tcW w:w="2380" w:type="dxa"/>
-            <w:tcBorders>
-              <w:top w:val="single" w:sz="4" w:space="0" w:color="auto"/>
-              <w:left w:val="single" w:sz="4" w:space="0" w:color="auto"/>
-              <w:bottom w:val="single" w:sz="4" w:space="0" w:color="auto"/>
-              <w:right w:val="single" w:sz="4" w:space="0" w:color="auto"/>
-            </w:tcBorders>
-          </w:tcPr>
-          <w:p>
-            <w:pPr>
-              <w:spacing w:line="240" w:lineRule="auto"/>
-              <w:rPr>
-                <w:rFonts w:ascii="Times New Roman" w:hAnsi="Times New Roman" w:cs="Times New Roman"/>
-                <w:sz w:val="26"/>
-                <w:szCs w:val="26"/>
-              </w:rPr>
-            </w:pPr>
-            <w:r>
-              <w:rPr>
-                <w:rFonts w:ascii="Times New Roman" w:hAnsi="Times New Roman" w:cs="Times New Roman"/>
-                <w:sz w:val="26"/>
-                <w:szCs w:val="26"/>
-              </w:rPr>
-              <w:t>Quay lại trang đăng nhập</w:t>
-            </w:r>
-            <w:r>
-              <w:rPr>
-                <w:rFonts w:ascii="Times New Roman" w:hAnsi="Times New Roman" w:cs="Times New Roman"/>
-                <w:sz w:val="26"/>
-                <w:szCs w:val="26"/>
-              </w:rPr>
-              <w:t>, và điền thông tin mình vửa đăng ký để đăng nhập tk vừa tạo.</w:t>
-            </w:r>
-          </w:p>
-        </w:tc>
-        <w:tc>
-          <w:tcPr>
-            <w:tcW w:w="2381" w:type="dxa"/>
-            <w:tcBorders>
-              <w:top w:val="single" w:sz="4" w:space="0" w:color="auto"/>
-              <w:left w:val="single" w:sz="4" w:space="0" w:color="auto"/>
-              <w:bottom w:val="single" w:sz="4" w:space="0" w:color="auto"/>
-              <w:right w:val="single" w:sz="4" w:space="0" w:color="auto"/>
-            </w:tcBorders>
-          </w:tcPr>
-          <w:p>
-            <w:pPr>
-              <w:spacing w:line="240" w:lineRule="auto"/>
-              <w:rPr>
-                <w:rFonts w:ascii="Times New Roman" w:hAnsi="Times New Roman" w:cs="Times New Roman"/>
-                <w:sz w:val="26"/>
-                <w:szCs w:val="26"/>
-              </w:rPr>
-            </w:pPr>
-            <w:r>
-              <w:rPr>
-                <w:rFonts w:ascii="Times New Roman" w:hAnsi="Times New Roman" w:cs="Times New Roman"/>
-                <w:sz w:val="26"/>
-                <w:szCs w:val="26"/>
-              </w:rPr>
-              <w:t>Nhấn vào</w:t>
-            </w:r>
-          </w:p>
-        </w:tc>
-        <w:tc>
-          <w:tcPr>
-            <w:tcW w:w="2381" w:type="dxa"/>
-            <w:tcBorders>
-              <w:top w:val="single" w:sz="4" w:space="0" w:color="auto"/>
-              <w:left w:val="single" w:sz="4" w:space="0" w:color="auto"/>
-              <w:bottom w:val="single" w:sz="4" w:space="0" w:color="auto"/>
-              <w:right w:val="single" w:sz="4" w:space="0" w:color="auto"/>
-            </w:tcBorders>
-          </w:tcPr>
-          <w:p>
-            <w:pPr>
-              <w:spacing w:line="240" w:lineRule="auto"/>
-              <w:rPr>
-                <w:rFonts w:ascii="Times New Roman" w:hAnsi="Times New Roman" w:cs="Times New Roman"/>
-                <w:sz w:val="26"/>
-                <w:szCs w:val="26"/>
-              </w:rPr>
-            </w:pPr>
-            <w:r>
-              <w:rPr>
-                <w:rFonts w:ascii="Times New Roman" w:hAnsi="Times New Roman" w:cs="Times New Roman"/>
-                <w:sz w:val="26"/>
-                <w:szCs w:val="26"/>
-              </w:rPr>
-              <w:t>Màn hình quay lại trang đăng nhập</w:t>
-            </w:r>
-          </w:p>
-        </w:tc>
-      </w:tr>
-      <w:tr>
-        <w:trPr>
-          <w:trHeight w:val="721"/>
-        </w:trPr>
-        <w:tc>
-          <w:tcPr>
-            <w:tcW w:w="2380" w:type="dxa"/>
-            <w:tcBorders>
-              <w:top w:val="single" w:sz="4" w:space="0" w:color="auto"/>
-              <w:left w:val="single" w:sz="4" w:space="0" w:color="auto"/>
-              <w:bottom w:val="single" w:sz="4" w:space="0" w:color="auto"/>
-              <w:right w:val="single" w:sz="4" w:space="0" w:color="auto"/>
-            </w:tcBorders>
-          </w:tcPr>
-          <w:p>
-            <w:pPr>
-              <w:spacing w:line="240" w:lineRule="auto"/>
-              <w:rPr>
-                <w:rFonts w:ascii="Times New Roman" w:hAnsi="Times New Roman" w:cs="Times New Roman"/>
-                <w:sz w:val="26"/>
-                <w:szCs w:val="26"/>
-              </w:rPr>
-            </w:pPr>
-            <w:r>
-              <w:rPr>
-                <w:rFonts w:ascii="Times New Roman" w:hAnsi="Times New Roman" w:cs="Times New Roman"/>
-                <w:sz w:val="26"/>
-                <w:szCs w:val="26"/>
-              </w:rPr>
-              <w:t>“Không cần đăng nhập” link</w:t>
-            </w:r>
-          </w:p>
-        </w:tc>
-        <w:tc>
-          <w:tcPr>
-            <w:tcW w:w="2380" w:type="dxa"/>
-            <w:tcBorders>
-              <w:top w:val="single" w:sz="4" w:space="0" w:color="auto"/>
-              <w:left w:val="single" w:sz="4" w:space="0" w:color="auto"/>
-              <w:bottom w:val="single" w:sz="4" w:space="0" w:color="auto"/>
-              <w:right w:val="single" w:sz="4" w:space="0" w:color="auto"/>
-            </w:tcBorders>
-          </w:tcPr>
-          <w:p>
-            <w:pPr>
-              <w:spacing w:line="240" w:lineRule="auto"/>
-              <w:rPr>
-                <w:rFonts w:ascii="Times New Roman" w:hAnsi="Times New Roman" w:cs="Times New Roman"/>
-                <w:sz w:val="26"/>
-                <w:szCs w:val="26"/>
-              </w:rPr>
-            </w:pPr>
-            <w:r>
-              <w:rPr>
-                <w:rFonts w:ascii="Times New Roman" w:hAnsi="Times New Roman" w:cs="Times New Roman"/>
-                <w:sz w:val="26"/>
-                <w:szCs w:val="26"/>
-              </w:rPr>
-              <w:t xml:space="preserve">Quay lại trang home </w:t>
-            </w:r>
-          </w:p>
-        </w:tc>
-        <w:tc>
-          <w:tcPr>
-            <w:tcW w:w="2381" w:type="dxa"/>
-            <w:tcBorders>
-              <w:top w:val="single" w:sz="4" w:space="0" w:color="auto"/>
-              <w:left w:val="single" w:sz="4" w:space="0" w:color="auto"/>
-              <w:bottom w:val="single" w:sz="4" w:space="0" w:color="auto"/>
-              <w:right w:val="single" w:sz="4" w:space="0" w:color="auto"/>
-            </w:tcBorders>
-          </w:tcPr>
-          <w:p>
-            <w:pPr>
-              <w:spacing w:line="240" w:lineRule="auto"/>
-              <w:rPr>
-                <w:rFonts w:ascii="Times New Roman" w:hAnsi="Times New Roman" w:cs="Times New Roman"/>
-                <w:sz w:val="26"/>
-                <w:szCs w:val="26"/>
-              </w:rPr>
-            </w:pPr>
-            <w:r>
-              <w:rPr>
-                <w:rFonts w:ascii="Times New Roman" w:hAnsi="Times New Roman" w:cs="Times New Roman"/>
-                <w:sz w:val="26"/>
-                <w:szCs w:val="26"/>
-              </w:rPr>
-              <w:t>Nhấn vào</w:t>
-            </w:r>
-          </w:p>
-        </w:tc>
-        <w:tc>
-          <w:tcPr>
-            <w:tcW w:w="2381" w:type="dxa"/>
-            <w:tcBorders>
-              <w:top w:val="single" w:sz="4" w:space="0" w:color="auto"/>
-              <w:left w:val="single" w:sz="4" w:space="0" w:color="auto"/>
-              <w:bottom w:val="single" w:sz="4" w:space="0" w:color="auto"/>
-              <w:right w:val="single" w:sz="4" w:space="0" w:color="auto"/>
-            </w:tcBorders>
-          </w:tcPr>
-          <w:p>
-            <w:pPr>
-              <w:spacing w:line="240" w:lineRule="auto"/>
-              <w:rPr>
-                <w:rFonts w:ascii="Times New Roman" w:hAnsi="Times New Roman" w:cs="Times New Roman"/>
-                <w:sz w:val="26"/>
-                <w:szCs w:val="26"/>
-              </w:rPr>
-            </w:pPr>
-            <w:r>
-              <w:rPr>
-                <w:rFonts w:ascii="Times New Roman" w:hAnsi="Times New Roman" w:cs="Times New Roman"/>
-                <w:sz w:val="26"/>
-                <w:szCs w:val="26"/>
-              </w:rPr>
-              <w:t>Quay lại trang home</w:t>
-            </w:r>
-          </w:p>
-        </w:tc>
-      </w:tr>
-    </w:tbl>
-    <w:p>
-      <w:pPr>
-        <w:pStyle w:val="ListParagraph"/>
-        <w:ind w:left="0"/>
-        <w:jc w:val="center"/>
       </w:pPr>
     </w:p>
     <w:sectPr>

</xml_diff>